<commit_message>
PowerPoint and PDF Adjustments
</commit_message>
<xml_diff>
--- a/Market Segmentation of Beer Focused Venues.docx
+++ b/Market Segmentation of Beer Focused Venues.docx
@@ -217,7 +217,7 @@
           </mc:Choice>
           <mc:Fallback>
             <w:pict>
-              <v:shapetype w14:anchorId="56793A25" id="_x0000_t75" coordsize="21600,21600" o:spt="75" o:preferrelative="t" path="m@4@5l@4@11@9@11@9@5xe" filled="f" stroked="f">
+              <v:shapetype w14:anchorId="797C02E4" id="_x0000_t75" coordsize="21600,21600" o:spt="75" o:preferrelative="t" path="m@4@5l@4@11@9@11@9@5xe" filled="f" stroked="f">
                 <v:stroke joinstyle="miter"/>
                 <v:formulas>
                   <v:f eqn="if lineDrawn pixelLineWidth 0"/>
@@ -584,7 +584,7 @@
                 <w:noProof/>
                 <w:webHidden/>
               </w:rPr>
-              <w:t>3</w:t>
+              <w:t>4</w:t>
             </w:r>
             <w:r>
               <w:rPr>
@@ -676,7 +676,7 @@
                 <w:noProof/>
                 <w:webHidden/>
               </w:rPr>
-              <w:t>3</w:t>
+              <w:t>4</w:t>
             </w:r>
             <w:r>
               <w:rPr>
@@ -768,7 +768,7 @@
                 <w:noProof/>
                 <w:webHidden/>
               </w:rPr>
-              <w:t>3</w:t>
+              <w:t>4</w:t>
             </w:r>
             <w:r>
               <w:rPr>
@@ -839,7 +839,7 @@
                 <w:noProof/>
                 <w:webHidden/>
               </w:rPr>
-              <w:t>3</w:t>
+              <w:t>4</w:t>
             </w:r>
             <w:r>
               <w:rPr>
@@ -910,7 +910,7 @@
                 <w:noProof/>
                 <w:webHidden/>
               </w:rPr>
-              <w:t>5</w:t>
+              <w:t>6</w:t>
             </w:r>
             <w:r>
               <w:rPr>
@@ -981,7 +981,7 @@
                 <w:noProof/>
                 <w:webHidden/>
               </w:rPr>
-              <w:t>6</w:t>
+              <w:t>7</w:t>
             </w:r>
             <w:r>
               <w:rPr>
@@ -1073,7 +1073,7 @@
                 <w:noProof/>
                 <w:webHidden/>
               </w:rPr>
-              <w:t>6</w:t>
+              <w:t>7</w:t>
             </w:r>
             <w:r>
               <w:rPr>
@@ -1165,7 +1165,7 @@
                 <w:noProof/>
                 <w:webHidden/>
               </w:rPr>
-              <w:t>14</w:t>
+              <w:t>15</w:t>
             </w:r>
             <w:r>
               <w:rPr>
@@ -1257,7 +1257,7 @@
                 <w:noProof/>
                 <w:webHidden/>
               </w:rPr>
-              <w:t>15</w:t>
+              <w:t>16</w:t>
             </w:r>
             <w:r>
               <w:rPr>
@@ -1349,7 +1349,7 @@
                 <w:noProof/>
                 <w:webHidden/>
               </w:rPr>
-              <w:t>16</w:t>
+              <w:t>17</w:t>
             </w:r>
             <w:r>
               <w:rPr>
@@ -1422,7 +1422,7 @@
                 <w:noProof/>
                 <w:webHidden/>
               </w:rPr>
-              <w:t>17</w:t>
+              <w:t>19</w:t>
             </w:r>
             <w:r>
               <w:rPr>
@@ -1529,7 +1529,7 @@
             <w:noProof/>
             <w:webHidden/>
           </w:rPr>
-          <w:t>6</w:t>
+          <w:t>7</w:t>
         </w:r>
         <w:r>
           <w:rPr>
@@ -1597,7 +1597,7 @@
             <w:noProof/>
             <w:webHidden/>
           </w:rPr>
-          <w:t>7</w:t>
+          <w:t>8</w:t>
         </w:r>
         <w:r>
           <w:rPr>
@@ -1665,7 +1665,7 @@
             <w:noProof/>
             <w:webHidden/>
           </w:rPr>
-          <w:t>7</w:t>
+          <w:t>8</w:t>
         </w:r>
         <w:r>
           <w:rPr>
@@ -1747,7 +1747,7 @@
             <w:noProof/>
             <w:webHidden/>
           </w:rPr>
-          <w:t>8</w:t>
+          <w:t>9</w:t>
         </w:r>
         <w:r>
           <w:rPr>
@@ -1815,7 +1815,7 @@
             <w:noProof/>
             <w:webHidden/>
           </w:rPr>
-          <w:t>8</w:t>
+          <w:t>9</w:t>
         </w:r>
         <w:r>
           <w:rPr>
@@ -1883,7 +1883,7 @@
             <w:noProof/>
             <w:webHidden/>
           </w:rPr>
-          <w:t>9</w:t>
+          <w:t>10</w:t>
         </w:r>
         <w:r>
           <w:rPr>
@@ -1951,7 +1951,7 @@
             <w:noProof/>
             <w:webHidden/>
           </w:rPr>
-          <w:t>10</w:t>
+          <w:t>11</w:t>
         </w:r>
         <w:r>
           <w:rPr>
@@ -2019,7 +2019,7 @@
             <w:noProof/>
             <w:webHidden/>
           </w:rPr>
-          <w:t>10</w:t>
+          <w:t>11</w:t>
         </w:r>
         <w:r>
           <w:rPr>
@@ -2087,7 +2087,7 @@
             <w:noProof/>
             <w:webHidden/>
           </w:rPr>
-          <w:t>10</w:t>
+          <w:t>11</w:t>
         </w:r>
         <w:r>
           <w:rPr>
@@ -2157,7 +2157,7 @@
             <w:noProof/>
             <w:webHidden/>
           </w:rPr>
-          <w:t>11</w:t>
+          <w:t>12</w:t>
         </w:r>
         <w:r>
           <w:rPr>
@@ -2225,7 +2225,7 @@
             <w:noProof/>
             <w:webHidden/>
           </w:rPr>
-          <w:t>11</w:t>
+          <w:t>12</w:t>
         </w:r>
         <w:r>
           <w:rPr>
@@ -2293,7 +2293,7 @@
             <w:noProof/>
             <w:webHidden/>
           </w:rPr>
-          <w:t>12</w:t>
+          <w:t>13</w:t>
         </w:r>
         <w:r>
           <w:rPr>
@@ -2361,7 +2361,7 @@
             <w:noProof/>
             <w:webHidden/>
           </w:rPr>
-          <w:t>12</w:t>
+          <w:t>13</w:t>
         </w:r>
         <w:r>
           <w:rPr>
@@ -2429,7 +2429,7 @@
             <w:noProof/>
             <w:webHidden/>
           </w:rPr>
-          <w:t>13</w:t>
+          <w:t>14</w:t>
         </w:r>
         <w:r>
           <w:rPr>
@@ -2497,7 +2497,7 @@
             <w:noProof/>
             <w:webHidden/>
           </w:rPr>
-          <w:t>13</w:t>
+          <w:t>14</w:t>
         </w:r>
         <w:r>
           <w:rPr>
@@ -2565,7 +2565,7 @@
             <w:noProof/>
             <w:webHidden/>
           </w:rPr>
-          <w:t>14</w:t>
+          <w:t>15</w:t>
         </w:r>
         <w:r>
           <w:rPr>
@@ -2633,7 +2633,7 @@
             <w:noProof/>
             <w:webHidden/>
           </w:rPr>
-          <w:t>15</w:t>
+          <w:t>16</w:t>
         </w:r>
         <w:r>
           <w:rPr>
@@ -2922,7 +2922,61 @@
         <w:rPr>
           <w:lang w:eastAsia="pt-BR"/>
         </w:rPr>
-        <w:t xml:space="preserve">Two main sources of data are used in this project. The first is data regarding prevalence of beer venues in the US, Foursquare API will be used for this. Second, demographical data is needed to build a profile of the US neighborhoods. The source of this data will be the official United States Census API </w:t>
+        <w:t xml:space="preserve">Two main sources of data are used in this project. The first is data regarding prevalence of beer venues in the US, Foursquare API </w:t>
+      </w:r>
+      <w:sdt>
+        <w:sdtPr>
+          <w:rPr>
+            <w:lang w:eastAsia="pt-BR"/>
+          </w:rPr>
+          <w:id w:val="1769187466"/>
+          <w:citation/>
+        </w:sdtPr>
+        <w:sdtContent>
+          <w:r>
+            <w:rPr>
+              <w:lang w:eastAsia="pt-BR"/>
+            </w:rPr>
+            <w:fldChar w:fldCharType="begin"/>
+          </w:r>
+          <w:r>
+            <w:rPr>
+              <w:lang w:eastAsia="pt-BR"/>
+            </w:rPr>
+            <w:instrText xml:space="preserve"> CITATION Fou \l 1033 </w:instrText>
+          </w:r>
+          <w:r>
+            <w:rPr>
+              <w:lang w:eastAsia="pt-BR"/>
+            </w:rPr>
+            <w:fldChar w:fldCharType="separate"/>
+          </w:r>
+          <w:r>
+            <w:rPr>
+              <w:noProof/>
+              <w:lang w:eastAsia="pt-BR"/>
+            </w:rPr>
+            <w:t>(2)</w:t>
+          </w:r>
+          <w:r>
+            <w:rPr>
+              <w:lang w:eastAsia="pt-BR"/>
+            </w:rPr>
+            <w:fldChar w:fldCharType="end"/>
+          </w:r>
+        </w:sdtContent>
+      </w:sdt>
+      <w:r>
+        <w:rPr>
+          <w:lang w:eastAsia="pt-BR"/>
+        </w:rPr>
+        <w:t xml:space="preserve"> </w:t>
+      </w:r>
+      <w:r>
+        <w:rPr>
+          <w:lang w:eastAsia="pt-BR"/>
+        </w:rPr>
+        <w:t xml:space="preserve">will be used for this. Second, demographical data is needed to build a profile of the US neighborhoods. The source of this data will be the official United States Census API </w:t>
       </w:r>
       <w:sdt>
         <w:sdtPr>
@@ -2956,7 +3010,7 @@
               <w:noProof/>
               <w:lang w:eastAsia="pt-BR"/>
             </w:rPr>
-            <w:t>(2)</w:t>
+            <w:t>(3)</w:t>
           </w:r>
           <w:r>
             <w:rPr>
@@ -3797,7 +3851,7 @@
             <w:rPr>
               <w:noProof/>
             </w:rPr>
-            <w:t xml:space="preserve"> (3)</w:t>
+            <w:t xml:space="preserve"> (4)</w:t>
           </w:r>
           <w:r>
             <w:fldChar w:fldCharType="end"/>
@@ -4443,7 +4497,7 @@
             <w:rPr>
               <w:noProof/>
             </w:rPr>
-            <w:t xml:space="preserve"> (4)</w:t>
+            <w:t xml:space="preserve"> (5)</w:t>
           </w:r>
           <w:r>
             <w:fldChar w:fldCharType="end"/>
@@ -4528,7 +4582,7 @@
             <w:rPr>
               <w:noProof/>
             </w:rPr>
-            <w:t>(5)</w:t>
+            <w:t>(6)</w:t>
           </w:r>
           <w:r>
             <w:rPr>
@@ -4897,19 +4951,13 @@
         <w:fldChar w:fldCharType="separate"/>
       </w:r>
       <w:r>
-        <w:t>F</w:t>
-      </w:r>
-      <w:r>
-        <w:t>i</w:t>
-      </w:r>
-      <w:r>
-        <w:t xml:space="preserve">gure </w:t>
+        <w:t xml:space="preserve">Figure </w:t>
       </w:r>
       <w:r>
         <w:rPr>
           <w:noProof/>
         </w:rPr>
-        <w:t>5</w:t>
+        <w:t>4</w:t>
       </w:r>
       <w:r>
         <w:fldChar w:fldCharType="end"/>
@@ -5677,7 +5725,7 @@
         <w:rPr>
           <w:noProof/>
         </w:rPr>
-        <w:t>5</w:t>
+        <w:t>8</w:t>
       </w:r>
       <w:r>
         <w:fldChar w:fldCharType="end"/>
@@ -5831,7 +5879,7 @@
         <w:rPr>
           <w:noProof/>
         </w:rPr>
-        <w:t>6</w:t>
+        <w:t>9</w:t>
       </w:r>
       <w:r>
         <w:fldChar w:fldCharType="end"/>
@@ -5971,19 +6019,13 @@
         <w:fldChar w:fldCharType="separate"/>
       </w:r>
       <w:r>
-        <w:t>F</w:t>
-      </w:r>
-      <w:r>
-        <w:t>i</w:t>
-      </w:r>
-      <w:r>
-        <w:t xml:space="preserve">gure </w:t>
+        <w:t xml:space="preserve">Figure </w:t>
       </w:r>
       <w:r>
         <w:rPr>
           <w:noProof/>
         </w:rPr>
-        <w:t>7</w:t>
+        <w:t>10</w:t>
       </w:r>
       <w:r>
         <w:fldChar w:fldCharType="end"/>
@@ -6115,7 +6157,7 @@
         <w:t xml:space="preserve">Figure </w:t>
       </w:r>
       <w:r>
-        <w:t>8</w:t>
+        <w:t>11</w:t>
       </w:r>
       <w:r>
         <w:fldChar w:fldCharType="end"/>
@@ -6296,7 +6338,10 @@
         <w:t xml:space="preserve">Figure </w:t>
       </w:r>
       <w:r>
-        <w:t>9</w:t>
+        <w:rPr>
+          <w:noProof/>
+        </w:rPr>
+        <w:t>12</w:t>
       </w:r>
       <w:r>
         <w:fldChar w:fldCharType="end"/>
@@ -6411,7 +6456,7 @@
         <w:rPr>
           <w:noProof/>
         </w:rPr>
-        <w:t>10</w:t>
+        <w:t>13</w:t>
       </w:r>
       <w:r>
         <w:fldChar w:fldCharType="end"/>
@@ -6539,7 +6584,7 @@
         <w:rPr>
           <w:noProof/>
         </w:rPr>
-        <w:t>11</w:t>
+        <w:t>14</w:t>
       </w:r>
       <w:r>
         <w:fldChar w:fldCharType="end"/>
@@ -6883,7 +6928,7 @@
         <w:rPr>
           <w:noProof/>
         </w:rPr>
-        <w:t>12</w:t>
+        <w:t>15</w:t>
       </w:r>
       <w:r>
         <w:fldChar w:fldCharType="end"/>
@@ -7005,7 +7050,7 @@
         <w:rPr>
           <w:noProof/>
         </w:rPr>
-        <w:t>13</w:t>
+        <w:t>16</w:t>
       </w:r>
       <w:r>
         <w:fldChar w:fldCharType="end"/>
@@ -7029,7 +7074,7 @@
         <w:rPr>
           <w:noProof/>
         </w:rPr>
-        <w:t>14</w:t>
+        <w:t>17</w:t>
       </w:r>
       <w:r>
         <w:fldChar w:fldCharType="end"/>
@@ -12298,8 +12343,14 @@
     <w:p/>
     <w:p/>
     <w:p/>
-    <w:p/>
-    <w:p/>
+    <w:p>
+      <w:pPr>
+        <w:jc w:val="left"/>
+      </w:pPr>
+      <w:r>
+        <w:br w:type="page"/>
+      </w:r>
+    </w:p>
     <w:bookmarkStart w:id="40" w:name="_Toc37504355" w:displacedByCustomXml="next"/>
     <w:sdt>
       <w:sdtPr>
@@ -12402,8 +12453,55 @@
                 <w:rPr>
                   <w:noProof/>
                 </w:rPr>
-                <w:lastRenderedPageBreak/>
                 <w:t xml:space="preserve">2. </w:t>
+              </w:r>
+              <w:r>
+                <w:rPr>
+                  <w:b/>
+                  <w:bCs/>
+                  <w:noProof/>
+                </w:rPr>
+                <w:t>Foursquare.</w:t>
+              </w:r>
+              <w:r>
+                <w:rPr>
+                  <w:noProof/>
+                </w:rPr>
+                <w:t xml:space="preserve"> Foursquare Developers. </w:t>
+              </w:r>
+              <w:r>
+                <w:rPr>
+                  <w:i/>
+                  <w:iCs/>
+                  <w:noProof/>
+                </w:rPr>
+                <w:t xml:space="preserve">Foursquare. </w:t>
+              </w:r>
+              <w:r>
+                <w:rPr>
+                  <w:noProof/>
+                </w:rPr>
+                <w:t>[Online] https://developer.foursquare.com.</w:t>
+              </w:r>
+            </w:p>
+            <w:p>
+              <w:pPr>
+                <w:pStyle w:val="Bibliography"/>
+                <w:rPr>
+                  <w:noProof/>
+                </w:rPr>
+              </w:pPr>
+              <w:r>
+                <w:rPr>
+                  <w:noProof/>
+                </w:rPr>
+                <w:t>3.</w:t>
+              </w:r>
+              <w:r>
+                <w:rPr>
+                  <w:noProof/>
+                </w:rPr>
+                <w:t xml:space="preserve"> </w:t>
               </w:r>
               <w:r>
                 <w:rPr>
@@ -12432,6 +12530,118 @@
                   <w:noProof/>
                 </w:rPr>
                 <w:t>[Online] https://www.census.gov/developers/.</w:t>
+              </w:r>
+            </w:p>
+            <w:p>
+              <w:pPr>
+                <w:pStyle w:val="Bibliography"/>
+                <w:rPr>
+                  <w:noProof/>
+                </w:rPr>
+              </w:pPr>
+              <w:r>
+                <w:rPr>
+                  <w:noProof/>
+                </w:rPr>
+                <w:t xml:space="preserve">4. —. Zip Code Tabulation Areas. </w:t>
+              </w:r>
+              <w:r>
+                <w:rPr>
+                  <w:i/>
+                  <w:iCs/>
+                  <w:noProof/>
+                </w:rPr>
+                <w:t xml:space="preserve">Census Bureau. </w:t>
+              </w:r>
+              <w:r>
+                <w:rPr>
+                  <w:noProof/>
+                </w:rPr>
+                <w:t>[Online] 2020. https://www.census.gov/programs-surveys/geography/guidance/geo-areas/zctas.html.</w:t>
+              </w:r>
+            </w:p>
+            <w:p>
+              <w:pPr>
+                <w:pStyle w:val="Bibliography"/>
+                <w:rPr>
+                  <w:noProof/>
+                </w:rPr>
+              </w:pPr>
+              <w:r>
+                <w:rPr>
+                  <w:noProof/>
+                </w:rPr>
+                <w:t xml:space="preserve">5. </w:t>
+              </w:r>
+              <w:r>
+                <w:rPr>
+                  <w:b/>
+                  <w:bCs/>
+                  <w:noProof/>
+                </w:rPr>
+                <w:t>AlindGupta.</w:t>
+              </w:r>
+              <w:r>
+                <w:rPr>
+                  <w:noProof/>
+                </w:rPr>
+                <w:t xml:space="preserve"> Elbow Method for optimal value of k in KMeans . </w:t>
+              </w:r>
+              <w:r>
+                <w:rPr>
+                  <w:i/>
+                  <w:iCs/>
+                  <w:noProof/>
+                </w:rPr>
+                <w:t xml:space="preserve">GeeksforGeeks. </w:t>
+              </w:r>
+              <w:r>
+                <w:rPr>
+                  <w:noProof/>
+                </w:rPr>
+                <w:t>[Online] https://www.geeksforgeeks.org/elbow-method-for-optimal-value-of-k-in-kmeans/.</w:t>
+              </w:r>
+            </w:p>
+            <w:p>
+              <w:pPr>
+                <w:pStyle w:val="Bibliography"/>
+                <w:rPr>
+                  <w:noProof/>
+                </w:rPr>
+              </w:pPr>
+              <w:r>
+                <w:rPr>
+                  <w:noProof/>
+                </w:rPr>
+                <w:t xml:space="preserve">6. </w:t>
+              </w:r>
+              <w:r>
+                <w:rPr>
+                  <w:b/>
+                  <w:bCs/>
+                  <w:noProof/>
+                </w:rPr>
+                <w:t>developers, The scikit-yb.</w:t>
+              </w:r>
+              <w:r>
+                <w:rPr>
+                  <w:noProof/>
+                </w:rPr>
+                <w:t xml:space="preserve"> Elbow Method . </w:t>
+              </w:r>
+              <w:r>
+                <w:rPr>
+                  <w:i/>
+                  <w:iCs/>
+                  <w:noProof/>
+                </w:rPr>
+                <w:t xml:space="preserve">Yellowbrick. </w:t>
+              </w:r>
+              <w:r>
+                <w:rPr>
+                  <w:noProof/>
+                </w:rPr>
+                <w:t>[Online] https://www.scikit-yb.org/en/latest/api/cluster/elbow.html.</w:t>
               </w:r>
             </w:p>
             <w:p>
@@ -15511,7 +15721,7 @@
     <b:Title>Developers</b:Title>
     <b:InternetSiteTitle>United States Census Bureau</b:InternetSiteTitle>
     <b:URL>https://www.census.gov/developers/</b:URL>
-    <b:RefOrder>2</b:RefOrder>
+    <b:RefOrder>3</b:RefOrder>
   </b:Source>
   <b:Source>
     <b:Tag>Uni20</b:Tag>
@@ -15532,7 +15742,7 @@
     <b:InternetSiteTitle>Census Bureau</b:InternetSiteTitle>
     <b:URL>https://www.census.gov/programs-surveys/geography/guidance/geo-areas/zctas.html</b:URL>
     <b:Year>2020</b:Year>
-    <b:RefOrder>3</b:RefOrder>
+    <b:RefOrder>4</b:RefOrder>
   </b:Source>
   <b:Source>
     <b:Tag>Ali</b:Tag>
@@ -15550,7 +15760,7 @@
     <b:Title>Elbow Method for optimal value of k in KMeans </b:Title>
     <b:InternetSiteTitle>GeeksforGeeks</b:InternetSiteTitle>
     <b:URL>https://www.geeksforgeeks.org/elbow-method-for-optimal-value-of-k-in-kmeans/</b:URL>
-    <b:RefOrder>4</b:RefOrder>
+    <b:RefOrder>5</b:RefOrder>
   </b:Source>
   <b:Source>
     <b:Tag>The</b:Tag>
@@ -15570,13 +15780,31 @@
     <b:Title>Elbow Method  </b:Title>
     <b:InternetSiteTitle>Yellowbrick</b:InternetSiteTitle>
     <b:URL>https://www.scikit-yb.org/en/latest/api/cluster/elbow.html</b:URL>
-    <b:RefOrder>5</b:RefOrder>
+    <b:RefOrder>6</b:RefOrder>
+  </b:Source>
+  <b:Source>
+    <b:Tag>Fou</b:Tag>
+    <b:SourceType>InternetSite</b:SourceType>
+    <b:Guid>{5540AB74-A837-F344-9E6C-01DED98A3941}</b:Guid>
+    <b:Author>
+      <b:Author>
+        <b:NameList>
+          <b:Person>
+            <b:Last>Foursquare</b:Last>
+          </b:Person>
+        </b:NameList>
+      </b:Author>
+    </b:Author>
+    <b:Title>Foursquare Developers</b:Title>
+    <b:InternetSiteTitle>Foursquare</b:InternetSiteTitle>
+    <b:URL>https://developer.foursquare.com</b:URL>
+    <b:RefOrder>2</b:RefOrder>
   </b:Source>
 </b:Sources>
 </file>
 
 <file path=customXml/itemProps1.xml><?xml version="1.0" encoding="utf-8"?>
-<ds:datastoreItem xmlns:ds="http://schemas.openxmlformats.org/officeDocument/2006/customXml" ds:itemID="{6C34C636-8EE9-DE4D-8DAE-48AD7858BEE5}">
+<ds:datastoreItem xmlns:ds="http://schemas.openxmlformats.org/officeDocument/2006/customXml" ds:itemID="{E3642DBF-DDD3-0B4F-9670-60DE37AB3BB6}">
   <ds:schemaRefs>
     <ds:schemaRef ds:uri="http://schemas.openxmlformats.org/officeDocument/2006/bibliography"/>
   </ds:schemaRefs>

</xml_diff>